<commit_message>
Update survey fees invoice proforma file.
</commit_message>
<xml_diff>
--- a/static/files/CHEESE-invoice-proforma-For-payment-of-survey-fees.docx
+++ b/static/files/CHEESE-invoice-proforma-For-payment-of-survey-fees.docx
@@ -33,7 +33,7 @@
                     <a:blip r:embed="rId4">
                       <a:extLst>
                         <a:ext uri="{28A0092B-C50C-407E-A947-70E740481C1C}">
-                          <a14:useLocalDpi xmlns:a14="http://schemas.microsoft.com/office/drawing/2010/main" xmlns:wps="http://schemas.microsoft.com/office/word/2010/wordprocessingShape" xmlns:wpi="http://schemas.microsoft.com/office/word/2010/wordprocessingInk" xmlns:wpg="http://schemas.microsoft.com/office/word/2010/wordprocessingGroup" xmlns:w14="http://schemas.microsoft.com/office/word/2010/wordml" xmlns:w="http://schemas.openxmlformats.org/wordprocessingml/2006/main" xmlns:w10="urn:schemas-microsoft-com:office:word" xmlns:wp14="http://schemas.microsoft.com/office/word/2010/wordprocessingDrawing" xmlns:v="urn:schemas-microsoft-com:vml" xmlns:o="urn:schemas-microsoft-com:office:office" xmlns:mv="urn:schemas-microsoft-com:mac:vml" xmlns:mc="http://schemas.openxmlformats.org/markup-compatibility/2006" xmlns:mo="http://schemas.microsoft.com/office/mac/office/2008/main" xmlns:wpc="http://schemas.microsoft.com/office/word/2010/wordprocessingCanvas" xmlns="" val="0"/>
+                          <a14:useLocalDpi xmlns="" xmlns:wpc="http://schemas.microsoft.com/office/word/2010/wordprocessingCanvas" xmlns:mo="http://schemas.microsoft.com/office/mac/office/2008/main" xmlns:mc="http://schemas.openxmlformats.org/markup-compatibility/2006" xmlns:mv="urn:schemas-microsoft-com:mac:vml" xmlns:o="urn:schemas-microsoft-com:office:office" xmlns:v="urn:schemas-microsoft-com:vml" xmlns:wp14="http://schemas.microsoft.com/office/word/2010/wordprocessingDrawing" xmlns:w10="urn:schemas-microsoft-com:office:word" xmlns:w="http://schemas.openxmlformats.org/wordprocessingml/2006/main" xmlns:w14="http://schemas.microsoft.com/office/word/2010/wordml" xmlns:wpg="http://schemas.microsoft.com/office/word/2010/wordprocessingGroup" xmlns:wpi="http://schemas.microsoft.com/office/word/2010/wordprocessingInk" xmlns:wps="http://schemas.microsoft.com/office/word/2010/wordprocessingShape" xmlns:a14="http://schemas.microsoft.com/office/drawing/2010/main" val="0"/>
                         </a:ext>
                       </a:extLst>
                     </a:blip>
@@ -287,13 +287,13 @@
         <w:tblLook w:val="04A0"/>
       </w:tblPr>
       <w:tblGrid>
-        <w:gridCol w:w="5813"/>
-        <w:gridCol w:w="3685"/>
+        <w:gridCol w:w="6238"/>
+        <w:gridCol w:w="3260"/>
       </w:tblGrid>
       <w:tr>
         <w:tc>
           <w:tcPr>
-            <w:tcW w:w="5813" w:type="dxa"/>
+            <w:tcW w:w="6238" w:type="dxa"/>
           </w:tcPr>
           <w:p>
             <w:pPr>
@@ -313,7 +313,7 @@
         </w:tc>
         <w:tc>
           <w:tcPr>
-            <w:tcW w:w="3685" w:type="dxa"/>
+            <w:tcW w:w="3260" w:type="dxa"/>
           </w:tcPr>
           <w:p>
             <w:pPr>
@@ -326,7 +326,13 @@
               <w:rPr>
                 <w:b/>
               </w:rPr>
-              <w:t xml:space="preserve">                   Payment </w:t>
+              <w:t xml:space="preserve">               </w:t>
+            </w:r>
+            <w:r>
+              <w:rPr>
+                <w:b/>
+              </w:rPr>
+              <w:t xml:space="preserve">Payment </w:t>
             </w:r>
           </w:p>
           <w:p>
@@ -334,23 +340,7 @@
               <w:ind w:right="-347"/>
             </w:pPr>
             <w:r>
-              <w:t xml:space="preserve">    </w:t>
-            </w:r>
-            <w:r>
-              <w:t xml:space="preserve">   </w:t>
-            </w:r>
-            <w:r>
-              <w:t>(£20 or £40</w:t>
-            </w:r>
-            <w:r>
-              <w:t xml:space="preserve"> per survey</w:t>
-            </w:r>
-            <w:r>
-              <w:t xml:space="preserve">: </w:t>
-            </w:r>
-            <w:r>
-              <w:br/>
-              <w:t xml:space="preserve">     </w:t>
+              <w:t>(</w:t>
             </w:r>
             <w:r>
               <w:t>see note below</w:t>
@@ -360,6 +350,9 @@
             </w:r>
             <w:r>
               <w:t>)</w:t>
+            </w:r>
+            <w:r>
+              <w:t xml:space="preserve">      </w:t>
             </w:r>
           </w:p>
           <w:p>
@@ -376,14 +369,20 @@
       <w:tr>
         <w:tc>
           <w:tcPr>
-            <w:tcW w:w="5813" w:type="dxa"/>
+            <w:tcW w:w="6238" w:type="dxa"/>
           </w:tcPr>
           <w:p>
             <w:pPr>
               <w:ind w:right="-347"/>
             </w:pPr>
             <w:r>
-              <w:t>[Insert name of householder and address]</w:t>
+              <w:t xml:space="preserve">[Insert name of </w:t>
+            </w:r>
+            <w:r>
+              <w:t>householder/ property owner &amp;</w:t>
+            </w:r>
+            <w:r>
+              <w:t xml:space="preserve"> address]</w:t>
             </w:r>
           </w:p>
           <w:p>
@@ -394,7 +393,7 @@
         </w:tc>
         <w:tc>
           <w:tcPr>
-            <w:tcW w:w="3685" w:type="dxa"/>
+            <w:tcW w:w="3260" w:type="dxa"/>
           </w:tcPr>
           <w:p>
             <w:pPr>
@@ -409,7 +408,7 @@
       <w:tr>
         <w:tc>
           <w:tcPr>
-            <w:tcW w:w="5813" w:type="dxa"/>
+            <w:tcW w:w="6238" w:type="dxa"/>
             <w:tcBorders>
               <w:bottom w:val="single" w:sz="12" w:space="0" w:color="auto"/>
             </w:tcBorders>
@@ -430,7 +429,7 @@
         </w:tc>
         <w:tc>
           <w:tcPr>
-            <w:tcW w:w="3685" w:type="dxa"/>
+            <w:tcW w:w="3260" w:type="dxa"/>
             <w:tcBorders>
               <w:bottom w:val="single" w:sz="12" w:space="0" w:color="auto"/>
             </w:tcBorders>
@@ -448,7 +447,7 @@
       <w:tr>
         <w:tc>
           <w:tcPr>
-            <w:tcW w:w="5813" w:type="dxa"/>
+            <w:tcW w:w="6238" w:type="dxa"/>
             <w:tcBorders>
               <w:top w:val="single" w:sz="12" w:space="0" w:color="auto"/>
               <w:left w:val="single" w:sz="4" w:space="0" w:color="auto"/>
@@ -483,7 +482,7 @@
         </w:tc>
         <w:tc>
           <w:tcPr>
-            <w:tcW w:w="3685" w:type="dxa"/>
+            <w:tcW w:w="3260" w:type="dxa"/>
             <w:tcBorders>
               <w:top w:val="single" w:sz="12" w:space="0" w:color="auto"/>
               <w:left w:val="single" w:sz="4" w:space="0" w:color="auto"/>
@@ -527,25 +526,50 @@
         <w:rPr>
           <w:b/>
         </w:rPr>
-        <w:t>Note: You can claim payment for any CHEESE surveys that the householder has paid for that you have led</w:t>
-      </w:r>
-      <w:r>
-        <w:rPr>
-          <w:b/>
-        </w:rPr>
-        <w:t xml:space="preserve"> (£20 before CPD certificate; £40 after). For any CHEESE survey not paid for by the householder that you have led you can claim £40</w:t>
-      </w:r>
-      <w:r>
-        <w:rPr>
-          <w:b/>
-        </w:rPr>
-        <w:t xml:space="preserve"> after CPD certification, but no payment can be claimed prior to CPD certification for these surveys</w:t>
-      </w:r>
-      <w:r>
-        <w:rPr>
-          <w:b/>
-        </w:rPr>
-        <w:t xml:space="preserve"> due to the constraints of the project’s finances</w:t>
+        <w:t xml:space="preserve">Note: </w:t>
+      </w:r>
+      <w:r>
+        <w:rPr>
+          <w:b/>
+        </w:rPr>
+        <w:t>After your training surveys with Brian Harper and being signed off by Brian to lead surveys, y</w:t>
+      </w:r>
+      <w:r>
+        <w:rPr>
+          <w:b/>
+        </w:rPr>
+        <w:t xml:space="preserve">ou can claim payment </w:t>
+      </w:r>
+      <w:r>
+        <w:rPr>
+          <w:b/>
+        </w:rPr>
+        <w:t xml:space="preserve">of £40 </w:t>
+      </w:r>
+      <w:r>
+        <w:rPr>
+          <w:b/>
+        </w:rPr>
+        <w:t xml:space="preserve">for any CHEESE surveys that you have </w:t>
+      </w:r>
+      <w:r>
+        <w:rPr>
+          <w:b/>
+          <w:u w:val="single"/>
+        </w:rPr>
+        <w:t>led</w:t>
+      </w:r>
+      <w:r>
+        <w:rPr>
+          <w:b/>
+        </w:rPr>
+        <w:t>. For any CHEESE survey</w:t>
+      </w:r>
+      <w:r>
+        <w:rPr>
+          <w:b/>
+        </w:rPr>
+        <w:t>s that you assisted with, but did not lead, no payment can be claimed</w:t>
       </w:r>
       <w:r>
         <w:rPr>
@@ -553,6 +577,29 @@
         </w:rPr>
         <w:t>.</w:t>
       </w:r>
+      <w:r>
+        <w:rPr>
+          <w:b/>
+        </w:rPr>
+        <w:t xml:space="preserve"> </w:t>
+      </w:r>
+      <w:r>
+        <w:t xml:space="preserve">However, valid survey expenses – such as car mileage – can be claimed using the separate expenses form whether you led or assisted with a survey (expenses form available here: </w:t>
+      </w:r>
+      <w:hyperlink r:id="rId5" w:history="1">
+        <w:r>
+          <w:rPr>
+            <w:rStyle w:val="Hyperlink"/>
+          </w:rPr>
+          <w:t>https://cheeseproject.co.uk/energy-tracer-resources</w:t>
+        </w:r>
+      </w:hyperlink>
+      <w:r>
+        <w:t>)</w:t>
+      </w:r>
+      <w:r>
+        <w:t>.</w:t>
+      </w:r>
     </w:p>
     <w:p>
       <w:pPr>
@@ -666,7 +713,7 @@
       <w:r>
         <w:t xml:space="preserve"> </w:t>
       </w:r>
-      <w:hyperlink r:id="rId5" w:history="1">
+      <w:hyperlink r:id="rId6" w:history="1">
         <w:r>
           <w:rPr>
             <w:rStyle w:val="Hyperlink"/>
@@ -680,7 +727,7 @@
       <w:r>
         <w:t xml:space="preserve">and </w:t>
       </w:r>
-      <w:hyperlink r:id="rId6" w:history="1">
+      <w:hyperlink r:id="rId7" w:history="1">
         <w:r>
           <w:rPr>
             <w:rStyle w:val="Hyperlink"/>

</xml_diff>